<commit_message>
WORD files sorted 20240205
These current vision of WORD files have been organized according to their English file names.
</commit_message>
<xml_diff>
--- a/word/NKNUIOT_QueryIOT.docx
+++ b/word/NKNUIOT_QueryIOT.docx
@@ -1,6 +1,6 @@
 
 <file path=word/document.xml><?xml version="1.0" encoding="utf-8"?>
-<w:document xmlns:wpc="http://schemas.microsoft.com/office/word/2010/wordprocessingCanvas" xmlns:cx="http://schemas.microsoft.com/office/drawing/2014/chartex" xmlns:cx1="http://schemas.microsoft.com/office/drawing/2015/9/8/chartex" xmlns:cx2="http://schemas.microsoft.com/office/drawing/2015/10/21/chartex" xmlns:cx3="http://schemas.microsoft.com/office/drawing/2016/5/9/chartex" xmlns:cx4="http://schemas.microsoft.com/office/drawing/2016/5/10/chartex" xmlns:cx5="http://schemas.microsoft.com/office/drawing/2016/5/11/chartex" xmlns:cx6="http://schemas.microsoft.com/office/drawing/2016/5/12/chartex" xmlns:cx7="http://schemas.microsoft.com/office/drawing/2016/5/13/chartex" xmlns:cx8="http://schemas.microsoft.com/office/drawing/2016/5/14/chartex" xmlns:mc="http://schemas.openxmlformats.org/markup-compatibility/2006" xmlns:aink="http://schemas.microsoft.com/office/drawing/2016/ink" xmlns:am3d="http://schemas.microsoft.com/office/drawing/2017/model3d" xmlns:o="urn:schemas-microsoft-com:office:office" xmlns:r="http://schemas.openxmlformats.org/officeDocument/2006/relationships" xmlns:m="http://schemas.openxmlformats.org/officeDocument/2006/math" xmlns:v="urn:schemas-microsoft-com:vml" xmlns:wp14="http://schemas.microsoft.com/office/word/2010/wordprocessingDrawing" xmlns:wp="http://schemas.openxmlformats.org/drawingml/2006/wordprocessingDrawing" xmlns:w10="urn:schemas-microsoft-com:office:word" xmlns:w="http://schemas.openxmlformats.org/wordprocessingml/2006/main" xmlns:w14="http://schemas.microsoft.com/office/word/2010/wordml" xmlns:w15="http://schemas.microsoft.com/office/word/2012/wordml" xmlns:w16cex="http://schemas.microsoft.com/office/word/2018/wordml/cex" xmlns:w16cid="http://schemas.microsoft.com/office/word/2016/wordml/cid" xmlns:w16="http://schemas.microsoft.com/office/word/2018/wordml" xmlns:w16sdtdh="http://schemas.microsoft.com/office/word/2020/wordml/sdtdatahash" xmlns:w16se="http://schemas.microsoft.com/office/word/2015/wordml/symex" xmlns:wpg="http://schemas.microsoft.com/office/word/2010/wordprocessingGroup" xmlns:wpi="http://schemas.microsoft.com/office/word/2010/wordprocessingInk" xmlns:wne="http://schemas.microsoft.com/office/word/2006/wordml" xmlns:wps="http://schemas.microsoft.com/office/word/2010/wordprocessingShape" mc:Ignorable="w14 w15 w16se w16cid w16 w16cex w16sdtdh wp14">
+<w:document xmlns:wpc="http://schemas.microsoft.com/office/word/2010/wordprocessingCanvas" xmlns:cx="http://schemas.microsoft.com/office/drawing/2014/chartex" xmlns:cx1="http://schemas.microsoft.com/office/drawing/2015/9/8/chartex" xmlns:cx2="http://schemas.microsoft.com/office/drawing/2015/10/21/chartex" xmlns:cx3="http://schemas.microsoft.com/office/drawing/2016/5/9/chartex" xmlns:cx4="http://schemas.microsoft.com/office/drawing/2016/5/10/chartex" xmlns:cx5="http://schemas.microsoft.com/office/drawing/2016/5/11/chartex" xmlns:cx6="http://schemas.microsoft.com/office/drawing/2016/5/12/chartex" xmlns:cx7="http://schemas.microsoft.com/office/drawing/2016/5/13/chartex" xmlns:cx8="http://schemas.microsoft.com/office/drawing/2016/5/14/chartex" xmlns:mc="http://schemas.openxmlformats.org/markup-compatibility/2006" xmlns:aink="http://schemas.microsoft.com/office/drawing/2016/ink" xmlns:am3d="http://schemas.microsoft.com/office/drawing/2017/model3d" xmlns:o="urn:schemas-microsoft-com:office:office" xmlns:r="http://schemas.openxmlformats.org/officeDocument/2006/relationships" xmlns:m="http://schemas.openxmlformats.org/officeDocument/2006/math" xmlns:v="urn:schemas-microsoft-com:vml" xmlns:wp14="http://schemas.microsoft.com/office/word/2010/wordprocessingDrawing" xmlns:wp="http://schemas.openxmlformats.org/drawingml/2006/wordprocessingDrawing" xmlns:w10="urn:schemas-microsoft-com:office:word" xmlns:w="http://schemas.openxmlformats.org/wordprocessingml/2006/main" xmlns:w14="http://schemas.microsoft.com/office/word/2010/wordml" xmlns:w15="http://schemas.microsoft.com/office/word/2012/wordml" xmlns:w16cid="http://schemas.microsoft.com/office/word/2016/wordml/cid" xmlns:w16se="http://schemas.microsoft.com/office/word/2015/wordml/symex" xmlns:wpg="http://schemas.microsoft.com/office/word/2010/wordprocessingGroup" xmlns:wpi="http://schemas.microsoft.com/office/word/2010/wordprocessingInk" xmlns:wne="http://schemas.microsoft.com/office/word/2006/wordml" xmlns:wps="http://schemas.microsoft.com/office/word/2010/wordprocessingShape" mc:Ignorable="w14 w15 w16se w16cid wp14">
   <w:body>
     <w:p>
       <w:r>
@@ -314,9 +314,6 @@
           <w:p>
             <w:pPr>
               <w:ind w:left="0" w:firstLine="0"/>
-              <w:rPr>
-                <w:rFonts w:hint="eastAsia"/>
-              </w:rPr>
             </w:pPr>
             <w:r>
               <w:rPr>
@@ -333,9 +330,6 @@
           <w:p>
             <w:pPr>
               <w:ind w:left="0" w:firstLine="0"/>
-              <w:rPr>
-                <w:rFonts w:hint="eastAsia"/>
-              </w:rPr>
             </w:pPr>
             <w:r>
               <w:rPr>
@@ -354,9 +348,6 @@
           <w:p>
             <w:pPr>
               <w:ind w:left="0" w:firstLine="0"/>
-              <w:rPr>
-                <w:rFonts w:hint="eastAsia"/>
-              </w:rPr>
             </w:pPr>
             <w:r>
               <w:rPr>
@@ -435,40 +426,19 @@
                 <w:rPr>
                   <w:rStyle w:val="a6"/>
                 </w:rPr>
-                <w:t>http://iot</w:t>
-              </w:r>
-              <w:r>
-                <w:rPr>
-                  <w:rStyle w:val="a6"/>
-                </w:rPr>
-                <w:t>test</w:t>
-              </w:r>
-              <w:r>
-                <w:rPr>
-                  <w:rStyle w:val="a6"/>
-                </w:rPr>
-                <w:t>.nknu.edu.tw/Cloud/Login.aspx</w:t>
+                <w:t>http://iottest.nknu.edu.tw/Cloud/Login.aspx</w:t>
               </w:r>
             </w:hyperlink>
           </w:p>
           <w:p>
             <w:pPr>
               <w:ind w:left="0" w:firstLine="0"/>
-              <w:rPr>
-                <w:rFonts w:hint="eastAsia"/>
-              </w:rPr>
-            </w:pPr>
-            <w:r>
-              <w:rPr>
-                <w:rFonts w:hint="eastAsia"/>
-              </w:rPr>
-              <w:t>測試</w:t>
-            </w:r>
-            <w:r>
-              <w:rPr>
-                <w:rFonts w:hint="eastAsia"/>
-              </w:rPr>
-              <w:t xml:space="preserve">IP : </w:t>
+            </w:pPr>
+            <w:r>
+              <w:rPr>
+                <w:rFonts w:hint="eastAsia"/>
+              </w:rPr>
+              <w:t xml:space="preserve">測試IP : </w:t>
             </w:r>
             <w:r>
               <w:t>140.127.78.</w:t>
@@ -490,9 +460,6 @@
           <w:p>
             <w:pPr>
               <w:ind w:left="0" w:firstLine="0"/>
-              <w:rPr>
-                <w:rFonts w:hint="eastAsia"/>
-              </w:rPr>
             </w:pPr>
             <w:r>
               <w:rPr>
@@ -509,9 +476,6 @@
           <w:p>
             <w:pPr>
               <w:ind w:left="0" w:firstLine="0"/>
-              <w:rPr>
-                <w:rFonts w:hint="eastAsia"/>
-              </w:rPr>
             </w:pPr>
             <w:r>
               <w:rPr>
@@ -537,11 +501,6 @@
     </w:tbl>
     <w:p/>
     <w:p>
-      <w:pPr>
-        <w:rPr>
-          <w:rFonts w:hint="eastAsia"/>
-        </w:rPr>
-      </w:pPr>
       <w:r>
         <w:rPr>
           <w:rFonts w:hint="eastAsia"/>
@@ -834,6 +793,8 @@
           </wp:inline>
         </w:drawing>
       </w:r>
+      <w:bookmarkStart w:id="0" w:name="_GoBack"/>
+      <w:bookmarkEnd w:id="0"/>
     </w:p>
     <w:p>
       <w:pPr>
@@ -856,6 +817,7 @@
         <w:rPr>
           <w:noProof/>
         </w:rPr>
+        <w:lastRenderedPageBreak/>
         <w:drawing>
           <wp:inline distT="0" distB="0" distL="0" distR="0" wp14:anchorId="7B3DBCCB" wp14:editId="191C0BA5">
             <wp:extent cx="2096667" cy="1699260"/>
@@ -1250,7 +1212,7 @@
 </file>
 
 <file path=word/endnotes.xml><?xml version="1.0" encoding="utf-8"?>
-<w:endnotes xmlns:wpc="http://schemas.microsoft.com/office/word/2010/wordprocessingCanvas" xmlns:cx="http://schemas.microsoft.com/office/drawing/2014/chartex" xmlns:cx1="http://schemas.microsoft.com/office/drawing/2015/9/8/chartex" xmlns:cx2="http://schemas.microsoft.com/office/drawing/2015/10/21/chartex" xmlns:cx3="http://schemas.microsoft.com/office/drawing/2016/5/9/chartex" xmlns:cx4="http://schemas.microsoft.com/office/drawing/2016/5/10/chartex" xmlns:cx5="http://schemas.microsoft.com/office/drawing/2016/5/11/chartex" xmlns:cx6="http://schemas.microsoft.com/office/drawing/2016/5/12/chartex" xmlns:cx7="http://schemas.microsoft.com/office/drawing/2016/5/13/chartex" xmlns:cx8="http://schemas.microsoft.com/office/drawing/2016/5/14/chartex" xmlns:mc="http://schemas.openxmlformats.org/markup-compatibility/2006" xmlns:aink="http://schemas.microsoft.com/office/drawing/2016/ink" xmlns:am3d="http://schemas.microsoft.com/office/drawing/2017/model3d" xmlns:o="urn:schemas-microsoft-com:office:office" xmlns:r="http://schemas.openxmlformats.org/officeDocument/2006/relationships" xmlns:m="http://schemas.openxmlformats.org/officeDocument/2006/math" xmlns:v="urn:schemas-microsoft-com:vml" xmlns:wp14="http://schemas.microsoft.com/office/word/2010/wordprocessingDrawing" xmlns:wp="http://schemas.openxmlformats.org/drawingml/2006/wordprocessingDrawing" xmlns:w10="urn:schemas-microsoft-com:office:word" xmlns:w="http://schemas.openxmlformats.org/wordprocessingml/2006/main" xmlns:w14="http://schemas.microsoft.com/office/word/2010/wordml" xmlns:w15="http://schemas.microsoft.com/office/word/2012/wordml" xmlns:w16cex="http://schemas.microsoft.com/office/word/2018/wordml/cex" xmlns:w16cid="http://schemas.microsoft.com/office/word/2016/wordml/cid" xmlns:w16="http://schemas.microsoft.com/office/word/2018/wordml" xmlns:w16sdtdh="http://schemas.microsoft.com/office/word/2020/wordml/sdtdatahash" xmlns:w16se="http://schemas.microsoft.com/office/word/2015/wordml/symex" xmlns:wpg="http://schemas.microsoft.com/office/word/2010/wordprocessingGroup" xmlns:wpi="http://schemas.microsoft.com/office/word/2010/wordprocessingInk" xmlns:wne="http://schemas.microsoft.com/office/word/2006/wordml" xmlns:wps="http://schemas.microsoft.com/office/word/2010/wordprocessingShape" mc:Ignorable="w14 w15 w16se w16cid w16 w16cex w16sdtdh wp14">
+<w:endnotes xmlns:wpc="http://schemas.microsoft.com/office/word/2010/wordprocessingCanvas" xmlns:cx="http://schemas.microsoft.com/office/drawing/2014/chartex" xmlns:cx1="http://schemas.microsoft.com/office/drawing/2015/9/8/chartex" xmlns:cx2="http://schemas.microsoft.com/office/drawing/2015/10/21/chartex" xmlns:cx3="http://schemas.microsoft.com/office/drawing/2016/5/9/chartex" xmlns:cx4="http://schemas.microsoft.com/office/drawing/2016/5/10/chartex" xmlns:cx5="http://schemas.microsoft.com/office/drawing/2016/5/11/chartex" xmlns:cx6="http://schemas.microsoft.com/office/drawing/2016/5/12/chartex" xmlns:cx7="http://schemas.microsoft.com/office/drawing/2016/5/13/chartex" xmlns:cx8="http://schemas.microsoft.com/office/drawing/2016/5/14/chartex" xmlns:mc="http://schemas.openxmlformats.org/markup-compatibility/2006" xmlns:aink="http://schemas.microsoft.com/office/drawing/2016/ink" xmlns:am3d="http://schemas.microsoft.com/office/drawing/2017/model3d" xmlns:o="urn:schemas-microsoft-com:office:office" xmlns:r="http://schemas.openxmlformats.org/officeDocument/2006/relationships" xmlns:m="http://schemas.openxmlformats.org/officeDocument/2006/math" xmlns:v="urn:schemas-microsoft-com:vml" xmlns:wp14="http://schemas.microsoft.com/office/word/2010/wordprocessingDrawing" xmlns:wp="http://schemas.openxmlformats.org/drawingml/2006/wordprocessingDrawing" xmlns:w10="urn:schemas-microsoft-com:office:word" xmlns:w="http://schemas.openxmlformats.org/wordprocessingml/2006/main" xmlns:w14="http://schemas.microsoft.com/office/word/2010/wordml" xmlns:w15="http://schemas.microsoft.com/office/word/2012/wordml" xmlns:w16cid="http://schemas.microsoft.com/office/word/2016/wordml/cid" xmlns:w16se="http://schemas.microsoft.com/office/word/2015/wordml/symex" xmlns:wpg="http://schemas.microsoft.com/office/word/2010/wordprocessingGroup" xmlns:wpi="http://schemas.microsoft.com/office/word/2010/wordprocessingInk" xmlns:wne="http://schemas.microsoft.com/office/word/2006/wordml" xmlns:wps="http://schemas.microsoft.com/office/word/2010/wordprocessingShape" mc:Ignorable="w14 w15 w16se w16cid wp14">
   <w:endnote w:type="separator" w:id="-1">
     <w:p>
       <w:pPr>
@@ -1275,7 +1237,7 @@
 </file>
 
 <file path=word/footer1.xml><?xml version="1.0" encoding="utf-8"?>
-<w:ftr xmlns:wpc="http://schemas.microsoft.com/office/word/2010/wordprocessingCanvas" xmlns:cx="http://schemas.microsoft.com/office/drawing/2014/chartex" xmlns:cx1="http://schemas.microsoft.com/office/drawing/2015/9/8/chartex" xmlns:cx2="http://schemas.microsoft.com/office/drawing/2015/10/21/chartex" xmlns:cx3="http://schemas.microsoft.com/office/drawing/2016/5/9/chartex" xmlns:cx4="http://schemas.microsoft.com/office/drawing/2016/5/10/chartex" xmlns:cx5="http://schemas.microsoft.com/office/drawing/2016/5/11/chartex" xmlns:cx6="http://schemas.microsoft.com/office/drawing/2016/5/12/chartex" xmlns:cx7="http://schemas.microsoft.com/office/drawing/2016/5/13/chartex" xmlns:cx8="http://schemas.microsoft.com/office/drawing/2016/5/14/chartex" xmlns:mc="http://schemas.openxmlformats.org/markup-compatibility/2006" xmlns:aink="http://schemas.microsoft.com/office/drawing/2016/ink" xmlns:am3d="http://schemas.microsoft.com/office/drawing/2017/model3d" xmlns:o="urn:schemas-microsoft-com:office:office" xmlns:r="http://schemas.openxmlformats.org/officeDocument/2006/relationships" xmlns:m="http://schemas.openxmlformats.org/officeDocument/2006/math" xmlns:v="urn:schemas-microsoft-com:vml" xmlns:wp14="http://schemas.microsoft.com/office/word/2010/wordprocessingDrawing" xmlns:wp="http://schemas.openxmlformats.org/drawingml/2006/wordprocessingDrawing" xmlns:w10="urn:schemas-microsoft-com:office:word" xmlns:w="http://schemas.openxmlformats.org/wordprocessingml/2006/main" xmlns:w14="http://schemas.microsoft.com/office/word/2010/wordml" xmlns:w15="http://schemas.microsoft.com/office/word/2012/wordml" xmlns:w16cex="http://schemas.microsoft.com/office/word/2018/wordml/cex" xmlns:w16cid="http://schemas.microsoft.com/office/word/2016/wordml/cid" xmlns:w16="http://schemas.microsoft.com/office/word/2018/wordml" xmlns:w16sdtdh="http://schemas.microsoft.com/office/word/2020/wordml/sdtdatahash" xmlns:w16se="http://schemas.microsoft.com/office/word/2015/wordml/symex" xmlns:wpg="http://schemas.microsoft.com/office/word/2010/wordprocessingGroup" xmlns:wpi="http://schemas.microsoft.com/office/word/2010/wordprocessingInk" xmlns:wne="http://schemas.microsoft.com/office/word/2006/wordml" xmlns:wps="http://schemas.microsoft.com/office/word/2010/wordprocessingShape" mc:Ignorable="w14 w15 w16se w16cid w16 w16cex w16sdtdh wp14">
+<w:ftr xmlns:wpc="http://schemas.microsoft.com/office/word/2010/wordprocessingCanvas" xmlns:cx="http://schemas.microsoft.com/office/drawing/2014/chartex" xmlns:cx1="http://schemas.microsoft.com/office/drawing/2015/9/8/chartex" xmlns:cx2="http://schemas.microsoft.com/office/drawing/2015/10/21/chartex" xmlns:cx3="http://schemas.microsoft.com/office/drawing/2016/5/9/chartex" xmlns:cx4="http://schemas.microsoft.com/office/drawing/2016/5/10/chartex" xmlns:cx5="http://schemas.microsoft.com/office/drawing/2016/5/11/chartex" xmlns:cx6="http://schemas.microsoft.com/office/drawing/2016/5/12/chartex" xmlns:cx7="http://schemas.microsoft.com/office/drawing/2016/5/13/chartex" xmlns:cx8="http://schemas.microsoft.com/office/drawing/2016/5/14/chartex" xmlns:mc="http://schemas.openxmlformats.org/markup-compatibility/2006" xmlns:aink="http://schemas.microsoft.com/office/drawing/2016/ink" xmlns:am3d="http://schemas.microsoft.com/office/drawing/2017/model3d" xmlns:o="urn:schemas-microsoft-com:office:office" xmlns:r="http://schemas.openxmlformats.org/officeDocument/2006/relationships" xmlns:m="http://schemas.openxmlformats.org/officeDocument/2006/math" xmlns:v="urn:schemas-microsoft-com:vml" xmlns:wp14="http://schemas.microsoft.com/office/word/2010/wordprocessingDrawing" xmlns:wp="http://schemas.openxmlformats.org/drawingml/2006/wordprocessingDrawing" xmlns:w10="urn:schemas-microsoft-com:office:word" xmlns:w="http://schemas.openxmlformats.org/wordprocessingml/2006/main" xmlns:w14="http://schemas.microsoft.com/office/word/2010/wordml" xmlns:w15="http://schemas.microsoft.com/office/word/2012/wordml" xmlns:w16cid="http://schemas.microsoft.com/office/word/2016/wordml/cid" xmlns:w16se="http://schemas.microsoft.com/office/word/2015/wordml/symex" xmlns:wpg="http://schemas.microsoft.com/office/word/2010/wordprocessingGroup" xmlns:wpi="http://schemas.microsoft.com/office/word/2010/wordprocessingInk" xmlns:wne="http://schemas.microsoft.com/office/word/2006/wordml" xmlns:wps="http://schemas.microsoft.com/office/word/2010/wordprocessingShape" mc:Ignorable="w14 w15 w16se w16cid wp14">
   <w:p>
     <w:pPr>
       <w:spacing w:after="0" w:line="259" w:lineRule="auto"/>
@@ -1352,57 +1314,67 @@
 </file>
 
 <file path=word/footer2.xml><?xml version="1.0" encoding="utf-8"?>
-<w:ftr xmlns:wpc="http://schemas.microsoft.com/office/word/2010/wordprocessingCanvas" xmlns:cx="http://schemas.microsoft.com/office/drawing/2014/chartex" xmlns:cx1="http://schemas.microsoft.com/office/drawing/2015/9/8/chartex" xmlns:cx2="http://schemas.microsoft.com/office/drawing/2015/10/21/chartex" xmlns:cx3="http://schemas.microsoft.com/office/drawing/2016/5/9/chartex" xmlns:cx4="http://schemas.microsoft.com/office/drawing/2016/5/10/chartex" xmlns:cx5="http://schemas.microsoft.com/office/drawing/2016/5/11/chartex" xmlns:cx6="http://schemas.microsoft.com/office/drawing/2016/5/12/chartex" xmlns:cx7="http://schemas.microsoft.com/office/drawing/2016/5/13/chartex" xmlns:cx8="http://schemas.microsoft.com/office/drawing/2016/5/14/chartex" xmlns:mc="http://schemas.openxmlformats.org/markup-compatibility/2006" xmlns:aink="http://schemas.microsoft.com/office/drawing/2016/ink" xmlns:am3d="http://schemas.microsoft.com/office/drawing/2017/model3d" xmlns:o="urn:schemas-microsoft-com:office:office" xmlns:r="http://schemas.openxmlformats.org/officeDocument/2006/relationships" xmlns:m="http://schemas.openxmlformats.org/officeDocument/2006/math" xmlns:v="urn:schemas-microsoft-com:vml" xmlns:wp14="http://schemas.microsoft.com/office/word/2010/wordprocessingDrawing" xmlns:wp="http://schemas.openxmlformats.org/drawingml/2006/wordprocessingDrawing" xmlns:w10="urn:schemas-microsoft-com:office:word" xmlns:w="http://schemas.openxmlformats.org/wordprocessingml/2006/main" xmlns:w14="http://schemas.microsoft.com/office/word/2010/wordml" xmlns:w15="http://schemas.microsoft.com/office/word/2012/wordml" xmlns:w16cex="http://schemas.microsoft.com/office/word/2018/wordml/cex" xmlns:w16cid="http://schemas.microsoft.com/office/word/2016/wordml/cid" xmlns:w16="http://schemas.microsoft.com/office/word/2018/wordml" xmlns:w16sdtdh="http://schemas.microsoft.com/office/word/2020/wordml/sdtdatahash" xmlns:w16se="http://schemas.microsoft.com/office/word/2015/wordml/symex" xmlns:wpg="http://schemas.microsoft.com/office/word/2010/wordprocessingGroup" xmlns:wpi="http://schemas.microsoft.com/office/word/2010/wordprocessingInk" xmlns:wne="http://schemas.microsoft.com/office/word/2006/wordml" xmlns:wps="http://schemas.microsoft.com/office/word/2010/wordprocessingShape" mc:Ignorable="w14 w15 w16se w16cid w16 w16cex w16sdtdh wp14">
+<w:ftr xmlns:wpc="http://schemas.microsoft.com/office/word/2010/wordprocessingCanvas" xmlns:cx="http://schemas.microsoft.com/office/drawing/2014/chartex" xmlns:cx1="http://schemas.microsoft.com/office/drawing/2015/9/8/chartex" xmlns:cx2="http://schemas.microsoft.com/office/drawing/2015/10/21/chartex" xmlns:cx3="http://schemas.microsoft.com/office/drawing/2016/5/9/chartex" xmlns:cx4="http://schemas.microsoft.com/office/drawing/2016/5/10/chartex" xmlns:cx5="http://schemas.microsoft.com/office/drawing/2016/5/11/chartex" xmlns:cx6="http://schemas.microsoft.com/office/drawing/2016/5/12/chartex" xmlns:cx7="http://schemas.microsoft.com/office/drawing/2016/5/13/chartex" xmlns:cx8="http://schemas.microsoft.com/office/drawing/2016/5/14/chartex" xmlns:mc="http://schemas.openxmlformats.org/markup-compatibility/2006" xmlns:aink="http://schemas.microsoft.com/office/drawing/2016/ink" xmlns:am3d="http://schemas.microsoft.com/office/drawing/2017/model3d" xmlns:o="urn:schemas-microsoft-com:office:office" xmlns:r="http://schemas.openxmlformats.org/officeDocument/2006/relationships" xmlns:m="http://schemas.openxmlformats.org/officeDocument/2006/math" xmlns:v="urn:schemas-microsoft-com:vml" xmlns:wp14="http://schemas.microsoft.com/office/word/2010/wordprocessingDrawing" xmlns:wp="http://schemas.openxmlformats.org/drawingml/2006/wordprocessingDrawing" xmlns:w10="urn:schemas-microsoft-com:office:word" xmlns:w="http://schemas.openxmlformats.org/wordprocessingml/2006/main" xmlns:w14="http://schemas.microsoft.com/office/word/2010/wordml" xmlns:w15="http://schemas.microsoft.com/office/word/2012/wordml" xmlns:w16cid="http://schemas.microsoft.com/office/word/2016/wordml/cid" xmlns:w16se="http://schemas.microsoft.com/office/word/2015/wordml/symex" xmlns:wpg="http://schemas.microsoft.com/office/word/2010/wordprocessingGroup" xmlns:wpi="http://schemas.microsoft.com/office/word/2010/wordprocessingInk" xmlns:wne="http://schemas.microsoft.com/office/word/2006/wordml" xmlns:wps="http://schemas.microsoft.com/office/word/2010/wordprocessingShape" mc:Ignorable="w14 w15 w16se w16cid wp14">
   <w:p>
     <w:pPr>
       <w:spacing w:after="0" w:line="259" w:lineRule="auto"/>
       <w:ind w:left="0" w:right="370" w:firstLine="0"/>
       <w:jc w:val="right"/>
+      <w:rPr>
+        <w:rFonts w:hint="eastAsia"/>
+      </w:rPr>
     </w:pPr>
     <w:r>
       <w:rPr>
         <w:noProof/>
       </w:rPr>
       <w:drawing>
-        <wp:anchor distT="0" distB="0" distL="114300" distR="114300" simplePos="0" relativeHeight="251659264" behindDoc="0" locked="0" layoutInCell="1" allowOverlap="0" wp14:anchorId="32D612F4" wp14:editId="59A1F5E7">
-          <wp:simplePos x="0" y="0"/>
-          <wp:positionH relativeFrom="page">
-            <wp:posOffset>900684</wp:posOffset>
-          </wp:positionH>
-          <wp:positionV relativeFrom="page">
-            <wp:posOffset>9855708</wp:posOffset>
-          </wp:positionV>
-          <wp:extent cx="5759197" cy="213360"/>
+        <wp:inline distT="0" distB="0" distL="0" distR="0" wp14:anchorId="3B6CE7B8" wp14:editId="466777C8">
+          <wp:extent cx="6019800" cy="213360"/>
           <wp:effectExtent l="0" t="0" r="0" b="0"/>
-          <wp:wrapSquare wrapText="bothSides"/>
-          <wp:docPr id="1" name="Picture 10"/>
-          <wp:cNvGraphicFramePr/>
+          <wp:docPr id="3" name="圖片 3"/>
+          <wp:cNvGraphicFramePr>
+            <a:graphicFrameLocks xmlns:a="http://schemas.openxmlformats.org/drawingml/2006/main" noChangeAspect="1"/>
+          </wp:cNvGraphicFramePr>
           <a:graphic xmlns:a="http://schemas.openxmlformats.org/drawingml/2006/main">
             <a:graphicData uri="http://schemas.openxmlformats.org/drawingml/2006/picture">
               <pic:pic xmlns:pic="http://schemas.openxmlformats.org/drawingml/2006/picture">
                 <pic:nvPicPr>
-                  <pic:cNvPr id="10" name="Picture 10"/>
-                  <pic:cNvPicPr/>
+                  <pic:cNvPr id="0" name="Picture 1"/>
+                  <pic:cNvPicPr>
+                    <a:picLocks noChangeAspect="1" noChangeArrowheads="1"/>
+                  </pic:cNvPicPr>
                 </pic:nvPicPr>
                 <pic:blipFill>
-                  <a:blip r:embed="rId1"/>
+                  <a:blip r:embed="rId1">
+                    <a:extLst>
+                      <a:ext uri="{28A0092B-C50C-407E-A947-70E740481C1C}">
+                        <a14:useLocalDpi xmlns:a14="http://schemas.microsoft.com/office/drawing/2010/main" val="0"/>
+                      </a:ext>
+                    </a:extLst>
+                  </a:blip>
+                  <a:srcRect/>
                   <a:stretch>
                     <a:fillRect/>
                   </a:stretch>
                 </pic:blipFill>
-                <pic:spPr>
+                <pic:spPr bwMode="auto">
                   <a:xfrm>
                     <a:off x="0" y="0"/>
-                    <a:ext cx="5759197" cy="213360"/>
+                    <a:ext cx="6019800" cy="213360"/>
                   </a:xfrm>
                   <a:prstGeom prst="rect">
                     <a:avLst/>
                   </a:prstGeom>
+                  <a:noFill/>
+                  <a:ln>
+                    <a:noFill/>
+                  </a:ln>
                 </pic:spPr>
               </pic:pic>
             </a:graphicData>
           </a:graphic>
-        </wp:anchor>
+        </wp:inline>
       </w:drawing>
     </w:r>
     <w:r>
@@ -1412,24 +1384,11 @@
       <w:t xml:space="preserve"> </w:t>
     </w:r>
   </w:p>
-  <w:p>
-    <w:pPr>
-      <w:spacing w:after="0" w:line="259" w:lineRule="auto"/>
-      <w:ind w:left="0" w:firstLine="0"/>
-    </w:pPr>
-    <w:r>
-      <w:rPr>
-        <w:rFonts w:ascii="Calibri" w:eastAsia="Calibri" w:hAnsi="Calibri" w:cs="Calibri"/>
-        <w:sz w:val="20"/>
-      </w:rPr>
-      <w:t xml:space="preserve"> </w:t>
-    </w:r>
-  </w:p>
 </w:ftr>
 </file>
 
 <file path=word/footer3.xml><?xml version="1.0" encoding="utf-8"?>
-<w:ftr xmlns:wpc="http://schemas.microsoft.com/office/word/2010/wordprocessingCanvas" xmlns:cx="http://schemas.microsoft.com/office/drawing/2014/chartex" xmlns:cx1="http://schemas.microsoft.com/office/drawing/2015/9/8/chartex" xmlns:cx2="http://schemas.microsoft.com/office/drawing/2015/10/21/chartex" xmlns:cx3="http://schemas.microsoft.com/office/drawing/2016/5/9/chartex" xmlns:cx4="http://schemas.microsoft.com/office/drawing/2016/5/10/chartex" xmlns:cx5="http://schemas.microsoft.com/office/drawing/2016/5/11/chartex" xmlns:cx6="http://schemas.microsoft.com/office/drawing/2016/5/12/chartex" xmlns:cx7="http://schemas.microsoft.com/office/drawing/2016/5/13/chartex" xmlns:cx8="http://schemas.microsoft.com/office/drawing/2016/5/14/chartex" xmlns:mc="http://schemas.openxmlformats.org/markup-compatibility/2006" xmlns:aink="http://schemas.microsoft.com/office/drawing/2016/ink" xmlns:am3d="http://schemas.microsoft.com/office/drawing/2017/model3d" xmlns:o="urn:schemas-microsoft-com:office:office" xmlns:r="http://schemas.openxmlformats.org/officeDocument/2006/relationships" xmlns:m="http://schemas.openxmlformats.org/officeDocument/2006/math" xmlns:v="urn:schemas-microsoft-com:vml" xmlns:wp14="http://schemas.microsoft.com/office/word/2010/wordprocessingDrawing" xmlns:wp="http://schemas.openxmlformats.org/drawingml/2006/wordprocessingDrawing" xmlns:w10="urn:schemas-microsoft-com:office:word" xmlns:w="http://schemas.openxmlformats.org/wordprocessingml/2006/main" xmlns:w14="http://schemas.microsoft.com/office/word/2010/wordml" xmlns:w15="http://schemas.microsoft.com/office/word/2012/wordml" xmlns:w16cex="http://schemas.microsoft.com/office/word/2018/wordml/cex" xmlns:w16cid="http://schemas.microsoft.com/office/word/2016/wordml/cid" xmlns:w16="http://schemas.microsoft.com/office/word/2018/wordml" xmlns:w16sdtdh="http://schemas.microsoft.com/office/word/2020/wordml/sdtdatahash" xmlns:w16se="http://schemas.microsoft.com/office/word/2015/wordml/symex" xmlns:wpg="http://schemas.microsoft.com/office/word/2010/wordprocessingGroup" xmlns:wpi="http://schemas.microsoft.com/office/word/2010/wordprocessingInk" xmlns:wne="http://schemas.microsoft.com/office/word/2006/wordml" xmlns:wps="http://schemas.microsoft.com/office/word/2010/wordprocessingShape" mc:Ignorable="w14 w15 w16se w16cid w16 w16cex w16sdtdh wp14">
+<w:ftr xmlns:wpc="http://schemas.microsoft.com/office/word/2010/wordprocessingCanvas" xmlns:cx="http://schemas.microsoft.com/office/drawing/2014/chartex" xmlns:cx1="http://schemas.microsoft.com/office/drawing/2015/9/8/chartex" xmlns:cx2="http://schemas.microsoft.com/office/drawing/2015/10/21/chartex" xmlns:cx3="http://schemas.microsoft.com/office/drawing/2016/5/9/chartex" xmlns:cx4="http://schemas.microsoft.com/office/drawing/2016/5/10/chartex" xmlns:cx5="http://schemas.microsoft.com/office/drawing/2016/5/11/chartex" xmlns:cx6="http://schemas.microsoft.com/office/drawing/2016/5/12/chartex" xmlns:cx7="http://schemas.microsoft.com/office/drawing/2016/5/13/chartex" xmlns:cx8="http://schemas.microsoft.com/office/drawing/2016/5/14/chartex" xmlns:mc="http://schemas.openxmlformats.org/markup-compatibility/2006" xmlns:aink="http://schemas.microsoft.com/office/drawing/2016/ink" xmlns:am3d="http://schemas.microsoft.com/office/drawing/2017/model3d" xmlns:o="urn:schemas-microsoft-com:office:office" xmlns:r="http://schemas.openxmlformats.org/officeDocument/2006/relationships" xmlns:m="http://schemas.openxmlformats.org/officeDocument/2006/math" xmlns:v="urn:schemas-microsoft-com:vml" xmlns:wp14="http://schemas.microsoft.com/office/word/2010/wordprocessingDrawing" xmlns:wp="http://schemas.openxmlformats.org/drawingml/2006/wordprocessingDrawing" xmlns:w10="urn:schemas-microsoft-com:office:word" xmlns:w="http://schemas.openxmlformats.org/wordprocessingml/2006/main" xmlns:w14="http://schemas.microsoft.com/office/word/2010/wordml" xmlns:w15="http://schemas.microsoft.com/office/word/2012/wordml" xmlns:w16cid="http://schemas.microsoft.com/office/word/2016/wordml/cid" xmlns:w16se="http://schemas.microsoft.com/office/word/2015/wordml/symex" xmlns:wpg="http://schemas.microsoft.com/office/word/2010/wordprocessingGroup" xmlns:wpi="http://schemas.microsoft.com/office/word/2010/wordprocessingInk" xmlns:wne="http://schemas.microsoft.com/office/word/2006/wordml" xmlns:wps="http://schemas.microsoft.com/office/word/2010/wordprocessingShape" mc:Ignorable="w14 w15 w16se w16cid wp14">
   <w:p>
     <w:pPr>
       <w:spacing w:after="0" w:line="259" w:lineRule="auto"/>
@@ -1506,7 +1465,7 @@
 </file>
 
 <file path=word/footnotes.xml><?xml version="1.0" encoding="utf-8"?>
-<w:footnotes xmlns:wpc="http://schemas.microsoft.com/office/word/2010/wordprocessingCanvas" xmlns:cx="http://schemas.microsoft.com/office/drawing/2014/chartex" xmlns:cx1="http://schemas.microsoft.com/office/drawing/2015/9/8/chartex" xmlns:cx2="http://schemas.microsoft.com/office/drawing/2015/10/21/chartex" xmlns:cx3="http://schemas.microsoft.com/office/drawing/2016/5/9/chartex" xmlns:cx4="http://schemas.microsoft.com/office/drawing/2016/5/10/chartex" xmlns:cx5="http://schemas.microsoft.com/office/drawing/2016/5/11/chartex" xmlns:cx6="http://schemas.microsoft.com/office/drawing/2016/5/12/chartex" xmlns:cx7="http://schemas.microsoft.com/office/drawing/2016/5/13/chartex" xmlns:cx8="http://schemas.microsoft.com/office/drawing/2016/5/14/chartex" xmlns:mc="http://schemas.openxmlformats.org/markup-compatibility/2006" xmlns:aink="http://schemas.microsoft.com/office/drawing/2016/ink" xmlns:am3d="http://schemas.microsoft.com/office/drawing/2017/model3d" xmlns:o="urn:schemas-microsoft-com:office:office" xmlns:r="http://schemas.openxmlformats.org/officeDocument/2006/relationships" xmlns:m="http://schemas.openxmlformats.org/officeDocument/2006/math" xmlns:v="urn:schemas-microsoft-com:vml" xmlns:wp14="http://schemas.microsoft.com/office/word/2010/wordprocessingDrawing" xmlns:wp="http://schemas.openxmlformats.org/drawingml/2006/wordprocessingDrawing" xmlns:w10="urn:schemas-microsoft-com:office:word" xmlns:w="http://schemas.openxmlformats.org/wordprocessingml/2006/main" xmlns:w14="http://schemas.microsoft.com/office/word/2010/wordml" xmlns:w15="http://schemas.microsoft.com/office/word/2012/wordml" xmlns:w16cex="http://schemas.microsoft.com/office/word/2018/wordml/cex" xmlns:w16cid="http://schemas.microsoft.com/office/word/2016/wordml/cid" xmlns:w16="http://schemas.microsoft.com/office/word/2018/wordml" xmlns:w16sdtdh="http://schemas.microsoft.com/office/word/2020/wordml/sdtdatahash" xmlns:w16se="http://schemas.microsoft.com/office/word/2015/wordml/symex" xmlns:wpg="http://schemas.microsoft.com/office/word/2010/wordprocessingGroup" xmlns:wpi="http://schemas.microsoft.com/office/word/2010/wordprocessingInk" xmlns:wne="http://schemas.microsoft.com/office/word/2006/wordml" xmlns:wps="http://schemas.microsoft.com/office/word/2010/wordprocessingShape" mc:Ignorable="w14 w15 w16se w16cid w16 w16cex w16sdtdh wp14">
+<w:footnotes xmlns:wpc="http://schemas.microsoft.com/office/word/2010/wordprocessingCanvas" xmlns:cx="http://schemas.microsoft.com/office/drawing/2014/chartex" xmlns:cx1="http://schemas.microsoft.com/office/drawing/2015/9/8/chartex" xmlns:cx2="http://schemas.microsoft.com/office/drawing/2015/10/21/chartex" xmlns:cx3="http://schemas.microsoft.com/office/drawing/2016/5/9/chartex" xmlns:cx4="http://schemas.microsoft.com/office/drawing/2016/5/10/chartex" xmlns:cx5="http://schemas.microsoft.com/office/drawing/2016/5/11/chartex" xmlns:cx6="http://schemas.microsoft.com/office/drawing/2016/5/12/chartex" xmlns:cx7="http://schemas.microsoft.com/office/drawing/2016/5/13/chartex" xmlns:cx8="http://schemas.microsoft.com/office/drawing/2016/5/14/chartex" xmlns:mc="http://schemas.openxmlformats.org/markup-compatibility/2006" xmlns:aink="http://schemas.microsoft.com/office/drawing/2016/ink" xmlns:am3d="http://schemas.microsoft.com/office/drawing/2017/model3d" xmlns:o="urn:schemas-microsoft-com:office:office" xmlns:r="http://schemas.openxmlformats.org/officeDocument/2006/relationships" xmlns:m="http://schemas.openxmlformats.org/officeDocument/2006/math" xmlns:v="urn:schemas-microsoft-com:vml" xmlns:wp14="http://schemas.microsoft.com/office/word/2010/wordprocessingDrawing" xmlns:wp="http://schemas.openxmlformats.org/drawingml/2006/wordprocessingDrawing" xmlns:w10="urn:schemas-microsoft-com:office:word" xmlns:w="http://schemas.openxmlformats.org/wordprocessingml/2006/main" xmlns:w14="http://schemas.microsoft.com/office/word/2010/wordml" xmlns:w15="http://schemas.microsoft.com/office/word/2012/wordml" xmlns:w16cid="http://schemas.microsoft.com/office/word/2016/wordml/cid" xmlns:w16se="http://schemas.microsoft.com/office/word/2015/wordml/symex" xmlns:wpg="http://schemas.microsoft.com/office/word/2010/wordprocessingGroup" xmlns:wpi="http://schemas.microsoft.com/office/word/2010/wordprocessingInk" xmlns:wne="http://schemas.microsoft.com/office/word/2006/wordml" xmlns:wps="http://schemas.microsoft.com/office/word/2010/wordprocessingShape" mc:Ignorable="w14 w15 w16se w16cid wp14">
   <w:footnote w:type="separator" w:id="-1">
     <w:p>
       <w:pPr>
@@ -1531,7 +1490,7 @@
 </file>
 
 <file path=word/numbering.xml><?xml version="1.0" encoding="utf-8"?>
-<w:numbering xmlns:wpc="http://schemas.microsoft.com/office/word/2010/wordprocessingCanvas" xmlns:cx="http://schemas.microsoft.com/office/drawing/2014/chartex" xmlns:cx1="http://schemas.microsoft.com/office/drawing/2015/9/8/chartex" xmlns:cx2="http://schemas.microsoft.com/office/drawing/2015/10/21/chartex" xmlns:cx3="http://schemas.microsoft.com/office/drawing/2016/5/9/chartex" xmlns:cx4="http://schemas.microsoft.com/office/drawing/2016/5/10/chartex" xmlns:cx5="http://schemas.microsoft.com/office/drawing/2016/5/11/chartex" xmlns:cx6="http://schemas.microsoft.com/office/drawing/2016/5/12/chartex" xmlns:cx7="http://schemas.microsoft.com/office/drawing/2016/5/13/chartex" xmlns:cx8="http://schemas.microsoft.com/office/drawing/2016/5/14/chartex" xmlns:mc="http://schemas.openxmlformats.org/markup-compatibility/2006" xmlns:aink="http://schemas.microsoft.com/office/drawing/2016/ink" xmlns:am3d="http://schemas.microsoft.com/office/drawing/2017/model3d" xmlns:o="urn:schemas-microsoft-com:office:office" xmlns:r="http://schemas.openxmlformats.org/officeDocument/2006/relationships" xmlns:m="http://schemas.openxmlformats.org/officeDocument/2006/math" xmlns:v="urn:schemas-microsoft-com:vml" xmlns:wp14="http://schemas.microsoft.com/office/word/2010/wordprocessingDrawing" xmlns:wp="http://schemas.openxmlformats.org/drawingml/2006/wordprocessingDrawing" xmlns:w10="urn:schemas-microsoft-com:office:word" xmlns:w="http://schemas.openxmlformats.org/wordprocessingml/2006/main" xmlns:w14="http://schemas.microsoft.com/office/word/2010/wordml" xmlns:w15="http://schemas.microsoft.com/office/word/2012/wordml" xmlns:w16cex="http://schemas.microsoft.com/office/word/2018/wordml/cex" xmlns:w16cid="http://schemas.microsoft.com/office/word/2016/wordml/cid" xmlns:w16="http://schemas.microsoft.com/office/word/2018/wordml" xmlns:w16sdtdh="http://schemas.microsoft.com/office/word/2020/wordml/sdtdatahash" xmlns:w16se="http://schemas.microsoft.com/office/word/2015/wordml/symex" xmlns:wpg="http://schemas.microsoft.com/office/word/2010/wordprocessingGroup" xmlns:wpi="http://schemas.microsoft.com/office/word/2010/wordprocessingInk" xmlns:wne="http://schemas.microsoft.com/office/word/2006/wordml" xmlns:wps="http://schemas.microsoft.com/office/word/2010/wordprocessingShape" mc:Ignorable="w14 w15 w16se w16cid w16 w16cex w16sdtdh wp14">
+<w:numbering xmlns:wpc="http://schemas.microsoft.com/office/word/2010/wordprocessingCanvas" xmlns:cx="http://schemas.microsoft.com/office/drawing/2014/chartex" xmlns:cx1="http://schemas.microsoft.com/office/drawing/2015/9/8/chartex" xmlns:cx2="http://schemas.microsoft.com/office/drawing/2015/10/21/chartex" xmlns:cx3="http://schemas.microsoft.com/office/drawing/2016/5/9/chartex" xmlns:cx4="http://schemas.microsoft.com/office/drawing/2016/5/10/chartex" xmlns:cx5="http://schemas.microsoft.com/office/drawing/2016/5/11/chartex" xmlns:cx6="http://schemas.microsoft.com/office/drawing/2016/5/12/chartex" xmlns:cx7="http://schemas.microsoft.com/office/drawing/2016/5/13/chartex" xmlns:cx8="http://schemas.microsoft.com/office/drawing/2016/5/14/chartex" xmlns:mc="http://schemas.openxmlformats.org/markup-compatibility/2006" xmlns:aink="http://schemas.microsoft.com/office/drawing/2016/ink" xmlns:am3d="http://schemas.microsoft.com/office/drawing/2017/model3d" xmlns:o="urn:schemas-microsoft-com:office:office" xmlns:r="http://schemas.openxmlformats.org/officeDocument/2006/relationships" xmlns:m="http://schemas.openxmlformats.org/officeDocument/2006/math" xmlns:v="urn:schemas-microsoft-com:vml" xmlns:wp14="http://schemas.microsoft.com/office/word/2010/wordprocessingDrawing" xmlns:wp="http://schemas.openxmlformats.org/drawingml/2006/wordprocessingDrawing" xmlns:w10="urn:schemas-microsoft-com:office:word" xmlns:w="http://schemas.openxmlformats.org/wordprocessingml/2006/main" xmlns:w14="http://schemas.microsoft.com/office/word/2010/wordml" xmlns:w15="http://schemas.microsoft.com/office/word/2012/wordml" xmlns:w16cid="http://schemas.microsoft.com/office/word/2016/wordml/cid" xmlns:w16se="http://schemas.microsoft.com/office/word/2015/wordml/symex" xmlns:wpg="http://schemas.microsoft.com/office/word/2010/wordprocessingGroup" xmlns:wpi="http://schemas.microsoft.com/office/word/2010/wordprocessingInk" xmlns:wne="http://schemas.microsoft.com/office/word/2006/wordml" xmlns:wps="http://schemas.microsoft.com/office/word/2010/wordprocessingShape" mc:Ignorable="w14 w15 w16se w16cid wp14">
   <w:abstractNum w:abstractNumId="0" w15:restartNumberingAfterBreak="0">
     <w:nsid w:val="113D0E00"/>
     <w:multiLevelType w:val="hybridMultilevel"/>
@@ -1751,7 +1710,7 @@
 </file>
 
 <file path=word/styles.xml><?xml version="1.0" encoding="utf-8"?>
-<w:styles xmlns:mc="http://schemas.openxmlformats.org/markup-compatibility/2006" xmlns:r="http://schemas.openxmlformats.org/officeDocument/2006/relationships" xmlns:w="http://schemas.openxmlformats.org/wordprocessingml/2006/main" xmlns:w14="http://schemas.microsoft.com/office/word/2010/wordml" xmlns:w15="http://schemas.microsoft.com/office/word/2012/wordml" xmlns:w16cex="http://schemas.microsoft.com/office/word/2018/wordml/cex" xmlns:w16cid="http://schemas.microsoft.com/office/word/2016/wordml/cid" xmlns:w16="http://schemas.microsoft.com/office/word/2018/wordml" xmlns:w16sdtdh="http://schemas.microsoft.com/office/word/2020/wordml/sdtdatahash" xmlns:w16se="http://schemas.microsoft.com/office/word/2015/wordml/symex" mc:Ignorable="w14 w15 w16se w16cid w16 w16cex w16sdtdh">
+<w:styles xmlns:mc="http://schemas.openxmlformats.org/markup-compatibility/2006" xmlns:r="http://schemas.openxmlformats.org/officeDocument/2006/relationships" xmlns:w="http://schemas.openxmlformats.org/wordprocessingml/2006/main" xmlns:w14="http://schemas.microsoft.com/office/word/2010/wordml" xmlns:w15="http://schemas.microsoft.com/office/word/2012/wordml" xmlns:w16cid="http://schemas.microsoft.com/office/word/2016/wordml/cid" xmlns:w16se="http://schemas.microsoft.com/office/word/2015/wordml/symex" mc:Ignorable="w14 w15 w16se w16cid">
   <w:docDefaults>
     <w:rPrDefault>
       <w:rPr>
@@ -1764,7 +1723,7 @@
     </w:rPrDefault>
     <w:pPrDefault/>
   </w:docDefaults>
-  <w:latentStyles w:defLockedState="0" w:defUIPriority="99" w:defSemiHidden="0" w:defUnhideWhenUsed="0" w:defQFormat="0" w:count="376">
+  <w:latentStyles w:defLockedState="0" w:defUIPriority="99" w:defSemiHidden="0" w:defUnhideWhenUsed="0" w:defQFormat="0" w:count="375">
     <w:lsdException w:name="Normal" w:uiPriority="0" w:qFormat="1"/>
     <w:lsdException w:name="heading 1" w:uiPriority="9" w:qFormat="1"/>
     <w:lsdException w:name="heading 2" w:semiHidden="1" w:uiPriority="9" w:unhideWhenUsed="1" w:qFormat="1"/>
@@ -2140,7 +2099,6 @@
     <w:lsdException w:name="Smart Hyperlink" w:semiHidden="1" w:unhideWhenUsed="1"/>
     <w:lsdException w:name="Hashtag" w:semiHidden="1" w:unhideWhenUsed="1"/>
     <w:lsdException w:name="Unresolved Mention" w:semiHidden="1" w:unhideWhenUsed="1"/>
-    <w:lsdException w:name="Smart Link" w:semiHidden="1" w:unhideWhenUsed="1"/>
   </w:latentStyles>
   <w:style w:type="paragraph" w:default="1" w:styleId="a">
     <w:name w:val="Normal"/>

</xml_diff>